<commit_message>
Se agregan los scripts 0730/0732/0733/0734/0735/0738/0740/0741/0744/0749/0752 a la clase Tests_MiPortal
</commit_message>
<xml_diff>
--- a/Evidencia/DEC_0729.docx
+++ b/Evidencia/DEC_0729.docx
@@ -37,12 +37,12 @@
         <w:drawing>
           <wp:inline distT="0" distR="0" distB="0" distL="0">
             <wp:extent cx="5080000" cy="5080000"/>
-            <wp:docPr id="0" name="Drawing 0" descr="C:\Users\estef\eclipse-workspace\Dec5\screenshots\DEC_0729-Captura-Login_por_Identidad_Digital10724.jpg"/>
-            <a:graphic xmlns:a="http://schemas.openxmlformats.org/drawingml/2006/main">
-              <a:graphicData uri="http://schemas.openxmlformats.org/drawingml/2006/picture">
-                <pic:pic xmlns:pic="http://schemas.openxmlformats.org/drawingml/2006/picture">
-                  <pic:nvPicPr>
-                    <pic:cNvPr id="0" name="Picture 0" descr="C:\Users\estef\eclipse-workspace\Dec5\screenshots\DEC_0729-Captura-Login_por_Identidad_Digital10724.jpg"/>
+            <wp:docPr id="0" name="Drawing 0" descr="C:\Users\estef\eclipse-workspace\Dec5\screenshots\DEC_0729-Captura-Login_por_Identidad_Digital102442.jpg"/>
+            <a:graphic xmlns:a="http://schemas.openxmlformats.org/drawingml/2006/main">
+              <a:graphicData uri="http://schemas.openxmlformats.org/drawingml/2006/picture">
+                <pic:pic xmlns:pic="http://schemas.openxmlformats.org/drawingml/2006/picture">
+                  <pic:nvPicPr>
+                    <pic:cNvPr id="0" name="Picture 0" descr="C:\Users\estef\eclipse-workspace\Dec5\screenshots\DEC_0729-Captura-Login_por_Identidad_Digital102442.jpg"/>
                     <pic:cNvPicPr>
                       <a:picLocks noChangeAspect="true"/>
                     </pic:cNvPicPr>
@@ -92,12 +92,12 @@
         <w:drawing>
           <wp:inline distT="0" distR="0" distB="0" distL="0">
             <wp:extent cx="5080000" cy="5080000"/>
-            <wp:docPr id="1" name="Drawing 1" descr="C:\Users\estef\eclipse-workspace\Dec5\screenshots\DEC_0729-Captura-Click_al_botón_Autorizar10735.jpg"/>
-            <a:graphic xmlns:a="http://schemas.openxmlformats.org/drawingml/2006/main">
-              <a:graphicData uri="http://schemas.openxmlformats.org/drawingml/2006/picture">
-                <pic:pic xmlns:pic="http://schemas.openxmlformats.org/drawingml/2006/picture">
-                  <pic:nvPicPr>
-                    <pic:cNvPr id="0" name="Picture 1" descr="C:\Users\estef\eclipse-workspace\Dec5\screenshots\DEC_0729-Captura-Click_al_botón_Autorizar10735.jpg"/>
+            <wp:docPr id="1" name="Drawing 1" descr="C:\Users\estef\eclipse-workspace\Dec5\screenshots\DEC_0729-Captura-Click_al_botón_Autorizar102451.jpg"/>
+            <a:graphic xmlns:a="http://schemas.openxmlformats.org/drawingml/2006/main">
+              <a:graphicData uri="http://schemas.openxmlformats.org/drawingml/2006/picture">
+                <pic:pic xmlns:pic="http://schemas.openxmlformats.org/drawingml/2006/picture">
+                  <pic:nvPicPr>
+                    <pic:cNvPr id="0" name="Picture 1" descr="C:\Users\estef\eclipse-workspace\Dec5\screenshots\DEC_0729-Captura-Click_al_botón_Autorizar102451.jpg"/>
                     <pic:cNvPicPr>
                       <a:picLocks noChangeAspect="true"/>
                     </pic:cNvPicPr>
@@ -147,12 +147,12 @@
         <w:drawing>
           <wp:inline distT="0" distR="0" distB="0" distL="0">
             <wp:extent cx="5080000" cy="5080000"/>
-            <wp:docPr id="2" name="Drawing 2" descr="C:\Users\estef\eclipse-workspace\Dec5\screenshots\DEC_0729-Captura-Click_MI_PORTAL10741.jpg"/>
-            <a:graphic xmlns:a="http://schemas.openxmlformats.org/drawingml/2006/main">
-              <a:graphicData uri="http://schemas.openxmlformats.org/drawingml/2006/picture">
-                <pic:pic xmlns:pic="http://schemas.openxmlformats.org/drawingml/2006/picture">
-                  <pic:nvPicPr>
-                    <pic:cNvPr id="0" name="Picture 2" descr="C:\Users\estef\eclipse-workspace\Dec5\screenshots\DEC_0729-Captura-Click_MI_PORTAL10741.jpg"/>
+            <wp:docPr id="2" name="Drawing 2" descr="C:\Users\estef\eclipse-workspace\Dec5\screenshots\DEC_0729-Captura-Click_MI_PORTAL102457.jpg"/>
+            <a:graphic xmlns:a="http://schemas.openxmlformats.org/drawingml/2006/main">
+              <a:graphicData uri="http://schemas.openxmlformats.org/drawingml/2006/picture">
+                <pic:pic xmlns:pic="http://schemas.openxmlformats.org/drawingml/2006/picture">
+                  <pic:nvPicPr>
+                    <pic:cNvPr id="0" name="Picture 2" descr="C:\Users\estef\eclipse-workspace\Dec5\screenshots\DEC_0729-Captura-Click_MI_PORTAL102457.jpg"/>
                     <pic:cNvPicPr>
                       <a:picLocks noChangeAspect="true"/>
                     </pic:cNvPicPr>
@@ -202,12 +202,12 @@
         <w:drawing>
           <wp:inline distT="0" distR="0" distB="0" distL="0">
             <wp:extent cx="5080000" cy="5080000"/>
-            <wp:docPr id="3" name="Drawing 3" descr="C:\Users\estef\eclipse-workspace\Dec5\screenshots\DEC_0729-Captura-Click_PENDIENTES10748.jpg"/>
-            <a:graphic xmlns:a="http://schemas.openxmlformats.org/drawingml/2006/main">
-              <a:graphicData uri="http://schemas.openxmlformats.org/drawingml/2006/picture">
-                <pic:pic xmlns:pic="http://schemas.openxmlformats.org/drawingml/2006/picture">
-                  <pic:nvPicPr>
-                    <pic:cNvPr id="0" name="Picture 3" descr="C:\Users\estef\eclipse-workspace\Dec5\screenshots\DEC_0729-Captura-Click_PENDIENTES10748.jpg"/>
+            <wp:docPr id="3" name="Drawing 3" descr="C:\Users\estef\eclipse-workspace\Dec5\screenshots\DEC_0729-Captura-Click_PENDIENTES10253.jpg"/>
+            <a:graphic xmlns:a="http://schemas.openxmlformats.org/drawingml/2006/main">
+              <a:graphicData uri="http://schemas.openxmlformats.org/drawingml/2006/picture">
+                <pic:pic xmlns:pic="http://schemas.openxmlformats.org/drawingml/2006/picture">
+                  <pic:nvPicPr>
+                    <pic:cNvPr id="0" name="Picture 3" descr="C:\Users\estef\eclipse-workspace\Dec5\screenshots\DEC_0729-Captura-Click_PENDIENTES10253.jpg"/>
                     <pic:cNvPicPr>
                       <a:picLocks noChangeAspect="true"/>
                     </pic:cNvPicPr>
@@ -257,12 +257,12 @@
         <w:drawing>
           <wp:inline distT="0" distR="0" distB="0" distL="0">
             <wp:extent cx="5080000" cy="5080000"/>
-            <wp:docPr id="4" name="Drawing 4" descr="C:\Users\estef\eclipse-workspace\Dec5\screenshots\DEC_0729-Captura-Click_Filtros_Avanzados10756.jpg"/>
-            <a:graphic xmlns:a="http://schemas.openxmlformats.org/drawingml/2006/main">
-              <a:graphicData uri="http://schemas.openxmlformats.org/drawingml/2006/picture">
-                <pic:pic xmlns:pic="http://schemas.openxmlformats.org/drawingml/2006/picture">
-                  <pic:nvPicPr>
-                    <pic:cNvPr id="0" name="Picture 4" descr="C:\Users\estef\eclipse-workspace\Dec5\screenshots\DEC_0729-Captura-Click_Filtros_Avanzados10756.jpg"/>
+            <wp:docPr id="4" name="Drawing 4" descr="C:\Users\estef\eclipse-workspace\Dec5\screenshots\DEC_0729-Captura-Click_Filtros_Avanzados102511.jpg"/>
+            <a:graphic xmlns:a="http://schemas.openxmlformats.org/drawingml/2006/main">
+              <a:graphicData uri="http://schemas.openxmlformats.org/drawingml/2006/picture">
+                <pic:pic xmlns:pic="http://schemas.openxmlformats.org/drawingml/2006/picture">
+                  <pic:nvPicPr>
+                    <pic:cNvPr id="0" name="Picture 4" descr="C:\Users\estef\eclipse-workspace\Dec5\screenshots\DEC_0729-Captura-Click_Filtros_Avanzados102511.jpg"/>
                     <pic:cNvPicPr>
                       <a:picLocks noChangeAspect="true"/>
                     </pic:cNvPicPr>
@@ -312,12 +312,12 @@
         <w:drawing>
           <wp:inline distT="0" distR="0" distB="0" distL="0">
             <wp:extent cx="5080000" cy="5080000"/>
-            <wp:docPr id="5" name="Drawing 5" descr="C:\Users\estef\eclipse-workspace\Dec5\screenshots\DEC_0729-Captura-Ingreso_Fecha_Desde1082.jpg"/>
-            <a:graphic xmlns:a="http://schemas.openxmlformats.org/drawingml/2006/main">
-              <a:graphicData uri="http://schemas.openxmlformats.org/drawingml/2006/picture">
-                <pic:pic xmlns:pic="http://schemas.openxmlformats.org/drawingml/2006/picture">
-                  <pic:nvPicPr>
-                    <pic:cNvPr id="0" name="Picture 5" descr="C:\Users\estef\eclipse-workspace\Dec5\screenshots\DEC_0729-Captura-Ingreso_Fecha_Desde1082.jpg"/>
+            <wp:docPr id="5" name="Drawing 5" descr="C:\Users\estef\eclipse-workspace\Dec5\screenshots\DEC_0729-Captura-Ingreso_Fecha_Desde102516.jpg"/>
+            <a:graphic xmlns:a="http://schemas.openxmlformats.org/drawingml/2006/main">
+              <a:graphicData uri="http://schemas.openxmlformats.org/drawingml/2006/picture">
+                <pic:pic xmlns:pic="http://schemas.openxmlformats.org/drawingml/2006/picture">
+                  <pic:nvPicPr>
+                    <pic:cNvPr id="0" name="Picture 5" descr="C:\Users\estef\eclipse-workspace\Dec5\screenshots\DEC_0729-Captura-Ingreso_Fecha_Desde102516.jpg"/>
                     <pic:cNvPicPr>
                       <a:picLocks noChangeAspect="true"/>
                     </pic:cNvPicPr>
@@ -367,12 +367,12 @@
         <w:drawing>
           <wp:inline distT="0" distR="0" distB="0" distL="0">
             <wp:extent cx="5080000" cy="5080000"/>
-            <wp:docPr id="6" name="Drawing 6" descr="C:\Users\estef\eclipse-workspace\Dec5\screenshots\DEC_0729-Captura-Boton_Filtrar1086.jpg"/>
-            <a:graphic xmlns:a="http://schemas.openxmlformats.org/drawingml/2006/main">
-              <a:graphicData uri="http://schemas.openxmlformats.org/drawingml/2006/picture">
-                <pic:pic xmlns:pic="http://schemas.openxmlformats.org/drawingml/2006/picture">
-                  <pic:nvPicPr>
-                    <pic:cNvPr id="0" name="Picture 6" descr="C:\Users\estef\eclipse-workspace\Dec5\screenshots\DEC_0729-Captura-Boton_Filtrar1086.jpg"/>
+            <wp:docPr id="6" name="Drawing 6" descr="C:\Users\estef\eclipse-workspace\Dec5\screenshots\DEC_0729-Captura-Boton_Filtrar102521.jpg"/>
+            <a:graphic xmlns:a="http://schemas.openxmlformats.org/drawingml/2006/main">
+              <a:graphicData uri="http://schemas.openxmlformats.org/drawingml/2006/picture">
+                <pic:pic xmlns:pic="http://schemas.openxmlformats.org/drawingml/2006/picture">
+                  <pic:nvPicPr>
+                    <pic:cNvPr id="0" name="Picture 6" descr="C:\Users\estef\eclipse-workspace\Dec5\screenshots\DEC_0729-Captura-Boton_Filtrar102521.jpg"/>
                     <pic:cNvPicPr>
                       <a:picLocks noChangeAspect="true"/>
                     </pic:cNvPicPr>
@@ -422,18 +422,18 @@
         <w:drawing>
           <wp:inline distT="0" distR="0" distB="0" distL="0">
             <wp:extent cx="5080000" cy="5080000"/>
-            <wp:docPr id="7" name="Drawing 7" descr="C:\Users\estef\eclipse-workspace\Dec5\screenshots\DEC_0729-Captura-Caso_OK10814.jpg"/>
-            <a:graphic xmlns:a="http://schemas.openxmlformats.org/drawingml/2006/main">
-              <a:graphicData uri="http://schemas.openxmlformats.org/drawingml/2006/picture">
-                <pic:pic xmlns:pic="http://schemas.openxmlformats.org/drawingml/2006/picture">
-                  <pic:nvPicPr>
-                    <pic:cNvPr id="0" name="Picture 7" descr="C:\Users\estef\eclipse-workspace\Dec5\screenshots\DEC_0729-Captura-Caso_OK10814.jpg"/>
-                    <pic:cNvPicPr>
-                      <a:picLocks noChangeAspect="true"/>
-                    </pic:cNvPicPr>
-                  </pic:nvPicPr>
-                  <pic:blipFill>
-                    <a:blip r:embed="rId9"/>
+            <wp:docPr id="7" name="Drawing 7" descr="C:\Users\estef\eclipse-workspace\Dec5\screenshots\DEC_0729-Captura-Caso_OK102528.jpg"/>
+            <a:graphic xmlns:a="http://schemas.openxmlformats.org/drawingml/2006/main">
+              <a:graphicData uri="http://schemas.openxmlformats.org/drawingml/2006/picture">
+                <pic:pic xmlns:pic="http://schemas.openxmlformats.org/drawingml/2006/picture">
+                  <pic:nvPicPr>
+                    <pic:cNvPr id="0" name="Picture 7" descr="C:\Users\estef\eclipse-workspace\Dec5\screenshots\DEC_0729-Captura-Caso_OK102528.jpg"/>
+                    <pic:cNvPicPr>
+                      <a:picLocks noChangeAspect="true"/>
+                    </pic:cNvPicPr>
+                  </pic:nvPicPr>
+                  <pic:blipFill>
+                    <a:blip r:embed="rId8"/>
                     <a:stretch>
                       <a:fillRect/>
                     </a:stretch>

</xml_diff>